<commit_message>
Put additional wire frame links into product planning doc
</commit_message>
<xml_diff>
--- a/product-planning.docx
+++ b/product-planning.docx
@@ -1223,6 +1223,7 @@
             <w:pPr>
               <w:spacing w:after="240"/>
               <w:rPr>
+                <w:rStyle w:val="Hyperlink"/>
                 <w:rFonts w:ascii="Times New Roman" w:eastAsia="Times New Roman" w:hAnsi="Times New Roman" w:cs="Times New Roman"/>
               </w:rPr>
             </w:pPr>
@@ -1235,6 +1236,47 @@
                 <w:t>https://drive.google.com/file/d/1Vsy0BN2rFsBdlVo4GyX44HPQU34ZfIdw/view?usp=sharing</w:t>
               </w:r>
             </w:hyperlink>
+          </w:p>
+          <w:p>
+            <w:pPr>
+              <w:pStyle w:val="NormalWeb"/>
+              <w:spacing w:before="0" w:beforeAutospacing="0" w:after="0" w:afterAutospacing="0"/>
+            </w:pPr>
+            <w:hyperlink r:id="rId15" w:history="1">
+              <w:r>
+                <w:rPr>
+                  <w:rStyle w:val="Hyperlink"/>
+                  <w:rFonts w:ascii="Arial" w:hAnsi="Arial" w:cs="Arial"/>
+                  <w:color w:val="1155CC"/>
+                </w:rPr>
+                <w:t>https://drive.google.com/file/d/1JSKsl9C6b1McSkiKrIuijmPq3vNEN9w6/view?usp=sharing</w:t>
+              </w:r>
+            </w:hyperlink>
+          </w:p>
+          <w:p/>
+          <w:p>
+            <w:pPr>
+              <w:pStyle w:val="NormalWeb"/>
+              <w:spacing w:before="0" w:beforeAutospacing="0" w:after="0" w:afterAutospacing="0"/>
+            </w:pPr>
+            <w:hyperlink r:id="rId16" w:history="1">
+              <w:r>
+                <w:rPr>
+                  <w:rStyle w:val="Hyperlink"/>
+                  <w:rFonts w:ascii="Arial" w:hAnsi="Arial" w:cs="Arial"/>
+                  <w:color w:val="1155CC"/>
+                </w:rPr>
+                <w:t>https://drive.google.com/file/d/1mw0KTJEI-Cdc1oU6n7UsyCbWXMrEQymx/view?usp=sharing</w:t>
+              </w:r>
+            </w:hyperlink>
+          </w:p>
+          <w:p>
+            <w:pPr>
+              <w:spacing w:after="240"/>
+              <w:rPr>
+                <w:rFonts w:ascii="Times New Roman" w:eastAsia="Times New Roman" w:hAnsi="Times New Roman" w:cs="Times New Roman"/>
+              </w:rPr>
+            </w:pPr>
             <w:r>
               <w:rPr>
                 <w:rFonts w:ascii="Times New Roman" w:eastAsia="Times New Roman" w:hAnsi="Times New Roman" w:cs="Times New Roman"/>
@@ -2062,7 +2104,7 @@
               </w:rPr>
               <w:t xml:space="preserve"> my idea (</w:t>
             </w:r>
-            <w:hyperlink r:id="rId15" w:history="1">
+            <w:hyperlink r:id="rId17" w:history="1">
               <w:r>
                 <w:rPr>
                   <w:rStyle w:val="Hyperlink"/>

</xml_diff>